<commit_message>
fixing response to windowing question
</commit_message>
<xml_diff>
--- a/lab_10/Lab10_answers.docx
+++ b/lab_10/Lab10_answers.docx
@@ -1776,7 +1776,18 @@
           <w:color w:val="24292E"/>
           <w:shd w:val="clear" w:color="auto" w:fill="FFFFFF"/>
         </w:rPr>
-        <w:t xml:space="preserve">Also explain what the difference is between having 10 sec batches with a </w:t>
+        <w:t>Also explain what the difference is between having 10 sec batc</w:t>
+      </w:r>
+      <w:bookmarkStart w:id="0" w:name="_GoBack"/>
+      <w:bookmarkEnd w:id="0"/>
+      <w:r>
+        <w:rPr>
+          <w:rStyle w:val="Emphasis"/>
+          <w:rFonts w:ascii="Helvetica" w:eastAsia="Times New Roman" w:hAnsi="Helvetica" w:cs="Times New Roman"/>
+          <w:color w:val="24292E"/>
+          <w:shd w:val="clear" w:color="auto" w:fill="FFFFFF"/>
+        </w:rPr>
+        <w:t xml:space="preserve">hes with a </w:t>
       </w:r>
       <w:proofErr w:type="gramStart"/>
       <w:r>
@@ -1804,13 +1815,11 @@
       <w:r>
         <w:t xml:space="preserve">Batch size refers to the </w:t>
       </w:r>
-      <w:proofErr w:type="spellStart"/>
-      <w:r>
-        <w:t>dstream</w:t>
-      </w:r>
-      <w:proofErr w:type="spellEnd"/>
-      <w:r>
-        <w:t xml:space="preserve"> duration. If the mini-batch size is set to 10 seconds, then the </w:t>
+      <w:r>
+        <w:t>duration over which RDDs need to be collected</w:t>
+      </w:r>
+      <w:r>
+        <w:t xml:space="preserve">. If the mini-batch size is set to 10 seconds, then the </w:t>
       </w:r>
       <w:proofErr w:type="spellStart"/>
       <w:r>
@@ -1837,21 +1846,69 @@
       <w:r>
         <w:t xml:space="preserve">to </w:t>
       </w:r>
-      <w:bookmarkStart w:id="0" w:name="_GoBack"/>
-      <w:bookmarkEnd w:id="0"/>
       <w:proofErr w:type="spellStart"/>
       <w:r>
         <w:t>dstreams</w:t>
       </w:r>
       <w:proofErr w:type="spellEnd"/>
       <w:r>
-        <w:t xml:space="preserve"> that were accumulated during the window size. A window size of 30 seconds </w:t>
-      </w:r>
-      <w:r>
-        <w:t xml:space="preserve">with 10 second batch size would operate on 10-second mini batches over a 30 second duration, which in this case would involve 3 mini batches. </w:t>
-      </w:r>
-      <w:r>
-        <w:t xml:space="preserve">   </w:t>
+        <w:t xml:space="preserve"> collected over a sliding window that includes prior RDDs that may have already been processed in earlier windows. </w:t>
+      </w:r>
+    </w:p>
+    <w:p/>
+    <w:p>
+      <w:r>
+        <w:t xml:space="preserve">The below diagram illustrates the difference. </w:t>
+      </w:r>
+    </w:p>
+    <w:p/>
+    <w:p>
+      <w:pPr>
+        <w:rPr>
+          <w:b/>
+          <w:bCs/>
+        </w:rPr>
+      </w:pPr>
+      <w:r>
+        <w:rPr>
+          <w:b/>
+          <w:bCs/>
+        </w:rPr>
+        <w:drawing>
+          <wp:inline distT="0" distB="0" distL="0" distR="0" wp14:anchorId="7929502A" wp14:editId="6F96D94F">
+            <wp:extent cx="5943600" cy="2344420"/>
+            <wp:effectExtent l="0" t="0" r="0" b="0"/>
+            <wp:docPr id="1" name="Picture 1"/>
+            <wp:cNvGraphicFramePr>
+              <a:graphicFrameLocks xmlns:a="http://schemas.openxmlformats.org/drawingml/2006/main" noChangeAspect="1"/>
+            </wp:cNvGraphicFramePr>
+            <a:graphic xmlns:a="http://schemas.openxmlformats.org/drawingml/2006/main">
+              <a:graphicData uri="http://schemas.openxmlformats.org/drawingml/2006/picture">
+                <pic:pic xmlns:pic="http://schemas.openxmlformats.org/drawingml/2006/picture">
+                  <pic:nvPicPr>
+                    <pic:cNvPr id="1" name=""/>
+                    <pic:cNvPicPr/>
+                  </pic:nvPicPr>
+                  <pic:blipFill>
+                    <a:blip r:embed="rId7"/>
+                    <a:stretch>
+                      <a:fillRect/>
+                    </a:stretch>
+                  </pic:blipFill>
+                  <pic:spPr>
+                    <a:xfrm>
+                      <a:off x="0" y="0"/>
+                      <a:ext cx="5943600" cy="2344420"/>
+                    </a:xfrm>
+                    <a:prstGeom prst="rect">
+                      <a:avLst/>
+                    </a:prstGeom>
+                  </pic:spPr>
+                </pic:pic>
+              </a:graphicData>
+            </a:graphic>
+          </wp:inline>
+        </w:drawing>
       </w:r>
     </w:p>
     <w:p>
@@ -1862,6 +1919,508 @@
         </w:rPr>
       </w:pPr>
     </w:p>
+    <w:p>
+      <w:r>
+        <w:t>Here is a better explanation assuming the below series of events</w:t>
+      </w:r>
+    </w:p>
+    <w:p/>
+    <w:tbl>
+      <w:tblPr>
+        <w:tblStyle w:val="TableGrid"/>
+        <w:tblW w:w="0" w:type="auto"/>
+        <w:tblLook w:val="04A0" w:firstRow="1" w:lastRow="0" w:firstColumn="1" w:lastColumn="0" w:noHBand="0" w:noVBand="1"/>
+      </w:tblPr>
+      <w:tblGrid>
+        <w:gridCol w:w="1237"/>
+        <w:gridCol w:w="1955"/>
+        <w:gridCol w:w="2097"/>
+        <w:gridCol w:w="2023"/>
+        <w:gridCol w:w="2038"/>
+      </w:tblGrid>
+      <w:tr>
+        <w:tc>
+          <w:tcPr>
+            <w:tcW w:w="1237" w:type="dxa"/>
+          </w:tcPr>
+          <w:p>
+            <w:pPr>
+              <w:rPr>
+                <w:b/>
+                <w:bCs/>
+              </w:rPr>
+            </w:pPr>
+            <w:r>
+              <w:rPr>
+                <w:b/>
+                <w:bCs/>
+              </w:rPr>
+              <w:t>Time</w:t>
+            </w:r>
+          </w:p>
+          <w:p>
+            <w:pPr>
+              <w:rPr>
+                <w:b/>
+                <w:bCs/>
+              </w:rPr>
+            </w:pPr>
+            <w:r>
+              <w:rPr>
+                <w:b/>
+                <w:bCs/>
+              </w:rPr>
+              <w:t>(base t)</w:t>
+            </w:r>
+          </w:p>
+        </w:tc>
+        <w:tc>
+          <w:tcPr>
+            <w:tcW w:w="1955" w:type="dxa"/>
+          </w:tcPr>
+          <w:p>
+            <w:pPr>
+              <w:rPr>
+                <w:b/>
+                <w:bCs/>
+              </w:rPr>
+            </w:pPr>
+            <w:r>
+              <w:rPr>
+                <w:b/>
+                <w:bCs/>
+              </w:rPr>
+              <w:t xml:space="preserve">Events </w:t>
+            </w:r>
+          </w:p>
+          <w:p>
+            <w:r>
+              <w:t>Let’s say, some random words are being streamed</w:t>
+            </w:r>
+          </w:p>
+        </w:tc>
+        <w:tc>
+          <w:tcPr>
+            <w:tcW w:w="2097" w:type="dxa"/>
+          </w:tcPr>
+          <w:p>
+            <w:pPr>
+              <w:rPr>
+                <w:b/>
+                <w:bCs/>
+              </w:rPr>
+            </w:pPr>
+            <w:r>
+              <w:rPr>
+                <w:b/>
+                <w:bCs/>
+              </w:rPr>
+              <w:t>Mini-Batch – size 10 seconds</w:t>
+            </w:r>
+          </w:p>
+        </w:tc>
+        <w:tc>
+          <w:tcPr>
+            <w:tcW w:w="2023" w:type="dxa"/>
+          </w:tcPr>
+          <w:p>
+            <w:pPr>
+              <w:rPr>
+                <w:b/>
+                <w:bCs/>
+              </w:rPr>
+            </w:pPr>
+            <w:r>
+              <w:rPr>
+                <w:b/>
+                <w:bCs/>
+              </w:rPr>
+              <w:t>Mini-Batch – size 30 seconds</w:t>
+            </w:r>
+          </w:p>
+        </w:tc>
+        <w:tc>
+          <w:tcPr>
+            <w:tcW w:w="2038" w:type="dxa"/>
+          </w:tcPr>
+          <w:p>
+            <w:pPr>
+              <w:rPr>
+                <w:b/>
+                <w:bCs/>
+              </w:rPr>
+            </w:pPr>
+            <w:r>
+              <w:rPr>
+                <w:b/>
+                <w:bCs/>
+              </w:rPr>
+              <w:t>Window – 30,10</w:t>
+            </w:r>
+          </w:p>
+          <w:p>
+            <w:r>
+              <w:t>Window length – 30 seconds and slide interval – 10 seconds</w:t>
+            </w:r>
+          </w:p>
+        </w:tc>
+      </w:tr>
+      <w:tr>
+        <w:tc>
+          <w:tcPr>
+            <w:tcW w:w="1237" w:type="dxa"/>
+          </w:tcPr>
+          <w:p>
+            <w:r>
+              <w:t>T</w:t>
+            </w:r>
+          </w:p>
+        </w:tc>
+        <w:tc>
+          <w:tcPr>
+            <w:tcW w:w="1955" w:type="dxa"/>
+          </w:tcPr>
+          <w:p>
+            <w:r>
+              <w:t>Hello</w:t>
+            </w:r>
+          </w:p>
+        </w:tc>
+        <w:tc>
+          <w:tcPr>
+            <w:tcW w:w="2097" w:type="dxa"/>
+          </w:tcPr>
+          <w:p>
+            <w:r>
+              <w:t>Hello</w:t>
+            </w:r>
+          </w:p>
+        </w:tc>
+        <w:tc>
+          <w:tcPr>
+            <w:tcW w:w="2023" w:type="dxa"/>
+          </w:tcPr>
+          <w:p/>
+        </w:tc>
+        <w:tc>
+          <w:tcPr>
+            <w:tcW w:w="2038" w:type="dxa"/>
+          </w:tcPr>
+          <w:p/>
+        </w:tc>
+      </w:tr>
+      <w:tr>
+        <w:trPr>
+          <w:trHeight w:val="224"/>
+        </w:trPr>
+        <w:tc>
+          <w:tcPr>
+            <w:tcW w:w="1237" w:type="dxa"/>
+          </w:tcPr>
+          <w:p>
+            <w:r>
+              <w:t>T+10</w:t>
+            </w:r>
+          </w:p>
+        </w:tc>
+        <w:tc>
+          <w:tcPr>
+            <w:tcW w:w="1955" w:type="dxa"/>
+          </w:tcPr>
+          <w:p>
+            <w:r>
+              <w:t>world</w:t>
+            </w:r>
+          </w:p>
+        </w:tc>
+        <w:tc>
+          <w:tcPr>
+            <w:tcW w:w="2097" w:type="dxa"/>
+          </w:tcPr>
+          <w:p>
+            <w:r>
+              <w:t>world</w:t>
+            </w:r>
+          </w:p>
+        </w:tc>
+        <w:tc>
+          <w:tcPr>
+            <w:tcW w:w="2023" w:type="dxa"/>
+          </w:tcPr>
+          <w:p/>
+        </w:tc>
+        <w:tc>
+          <w:tcPr>
+            <w:tcW w:w="2038" w:type="dxa"/>
+          </w:tcPr>
+          <w:p/>
+        </w:tc>
+      </w:tr>
+      <w:tr>
+        <w:trPr>
+          <w:trHeight w:val="305"/>
+        </w:trPr>
+        <w:tc>
+          <w:tcPr>
+            <w:tcW w:w="1237" w:type="dxa"/>
+          </w:tcPr>
+          <w:p>
+            <w:r>
+              <w:t>T+20</w:t>
+            </w:r>
+          </w:p>
+        </w:tc>
+        <w:tc>
+          <w:tcPr>
+            <w:tcW w:w="1955" w:type="dxa"/>
+          </w:tcPr>
+          <w:p>
+            <w:r>
+              <w:t xml:space="preserve">This </w:t>
+            </w:r>
+          </w:p>
+        </w:tc>
+        <w:tc>
+          <w:tcPr>
+            <w:tcW w:w="2097" w:type="dxa"/>
+          </w:tcPr>
+          <w:p>
+            <w:r>
+              <w:t xml:space="preserve">This </w:t>
+            </w:r>
+          </w:p>
+        </w:tc>
+        <w:tc>
+          <w:tcPr>
+            <w:tcW w:w="2023" w:type="dxa"/>
+          </w:tcPr>
+          <w:p>
+            <w:r>
+              <w:t>Hello world This</w:t>
+            </w:r>
+          </w:p>
+        </w:tc>
+        <w:tc>
+          <w:tcPr>
+            <w:tcW w:w="2038" w:type="dxa"/>
+          </w:tcPr>
+          <w:p>
+            <w:r>
+              <w:t>Hello world This</w:t>
+            </w:r>
+          </w:p>
+        </w:tc>
+      </w:tr>
+      <w:tr>
+        <w:trPr>
+          <w:trHeight w:val="224"/>
+        </w:trPr>
+        <w:tc>
+          <w:tcPr>
+            <w:tcW w:w="1237" w:type="dxa"/>
+          </w:tcPr>
+          <w:p>
+            <w:r>
+              <w:t>T+30</w:t>
+            </w:r>
+          </w:p>
+        </w:tc>
+        <w:tc>
+          <w:tcPr>
+            <w:tcW w:w="1955" w:type="dxa"/>
+          </w:tcPr>
+          <w:p>
+            <w:r>
+              <w:t>is</w:t>
+            </w:r>
+          </w:p>
+        </w:tc>
+        <w:tc>
+          <w:tcPr>
+            <w:tcW w:w="2097" w:type="dxa"/>
+          </w:tcPr>
+          <w:p>
+            <w:r>
+              <w:t>is</w:t>
+            </w:r>
+          </w:p>
+        </w:tc>
+        <w:tc>
+          <w:tcPr>
+            <w:tcW w:w="2023" w:type="dxa"/>
+          </w:tcPr>
+          <w:p/>
+        </w:tc>
+        <w:tc>
+          <w:tcPr>
+            <w:tcW w:w="2038" w:type="dxa"/>
+          </w:tcPr>
+          <w:p>
+            <w:r>
+              <w:t>World This is</w:t>
+            </w:r>
+          </w:p>
+        </w:tc>
+      </w:tr>
+      <w:tr>
+        <w:trPr>
+          <w:trHeight w:val="314"/>
+        </w:trPr>
+        <w:tc>
+          <w:tcPr>
+            <w:tcW w:w="1237" w:type="dxa"/>
+          </w:tcPr>
+          <w:p>
+            <w:r>
+              <w:t>T+40</w:t>
+            </w:r>
+          </w:p>
+        </w:tc>
+        <w:tc>
+          <w:tcPr>
+            <w:tcW w:w="1955" w:type="dxa"/>
+          </w:tcPr>
+          <w:p>
+            <w:r>
+              <w:t>a</w:t>
+            </w:r>
+          </w:p>
+        </w:tc>
+        <w:tc>
+          <w:tcPr>
+            <w:tcW w:w="2097" w:type="dxa"/>
+          </w:tcPr>
+          <w:p>
+            <w:r>
+              <w:t>a</w:t>
+            </w:r>
+          </w:p>
+        </w:tc>
+        <w:tc>
+          <w:tcPr>
+            <w:tcW w:w="2023" w:type="dxa"/>
+          </w:tcPr>
+          <w:p/>
+        </w:tc>
+        <w:tc>
+          <w:tcPr>
+            <w:tcW w:w="2038" w:type="dxa"/>
+          </w:tcPr>
+          <w:p>
+            <w:r>
+              <w:t>This is a</w:t>
+            </w:r>
+          </w:p>
+        </w:tc>
+      </w:tr>
+      <w:tr>
+        <w:trPr>
+          <w:trHeight w:val="81"/>
+        </w:trPr>
+        <w:tc>
+          <w:tcPr>
+            <w:tcW w:w="1237" w:type="dxa"/>
+          </w:tcPr>
+          <w:p>
+            <w:r>
+              <w:t>T+50</w:t>
+            </w:r>
+          </w:p>
+        </w:tc>
+        <w:tc>
+          <w:tcPr>
+            <w:tcW w:w="1955" w:type="dxa"/>
+          </w:tcPr>
+          <w:p>
+            <w:r>
+              <w:t>streaming</w:t>
+            </w:r>
+          </w:p>
+        </w:tc>
+        <w:tc>
+          <w:tcPr>
+            <w:tcW w:w="2097" w:type="dxa"/>
+          </w:tcPr>
+          <w:p>
+            <w:r>
+              <w:t>streaming</w:t>
+            </w:r>
+          </w:p>
+        </w:tc>
+        <w:tc>
+          <w:tcPr>
+            <w:tcW w:w="2023" w:type="dxa"/>
+          </w:tcPr>
+          <w:p>
+            <w:r>
+              <w:t>Is a streaming</w:t>
+            </w:r>
+          </w:p>
+        </w:tc>
+        <w:tc>
+          <w:tcPr>
+            <w:tcW w:w="2038" w:type="dxa"/>
+          </w:tcPr>
+          <w:p>
+            <w:r>
+              <w:t>Is a streaming</w:t>
+            </w:r>
+          </w:p>
+        </w:tc>
+      </w:tr>
+      <w:tr>
+        <w:trPr>
+          <w:trHeight w:val="224"/>
+        </w:trPr>
+        <w:tc>
+          <w:tcPr>
+            <w:tcW w:w="1237" w:type="dxa"/>
+          </w:tcPr>
+          <w:p>
+            <w:r>
+              <w:t>T+60</w:t>
+            </w:r>
+          </w:p>
+        </w:tc>
+        <w:tc>
+          <w:tcPr>
+            <w:tcW w:w="1955" w:type="dxa"/>
+          </w:tcPr>
+          <w:p>
+            <w:r>
+              <w:t>program</w:t>
+            </w:r>
+          </w:p>
+        </w:tc>
+        <w:tc>
+          <w:tcPr>
+            <w:tcW w:w="2097" w:type="dxa"/>
+          </w:tcPr>
+          <w:p>
+            <w:r>
+              <w:t>program</w:t>
+            </w:r>
+          </w:p>
+        </w:tc>
+        <w:tc>
+          <w:tcPr>
+            <w:tcW w:w="2023" w:type="dxa"/>
+          </w:tcPr>
+          <w:p/>
+        </w:tc>
+        <w:tc>
+          <w:tcPr>
+            <w:tcW w:w="2038" w:type="dxa"/>
+          </w:tcPr>
+          <w:p>
+            <w:r>
+              <w:t>A streaming program</w:t>
+            </w:r>
+          </w:p>
+        </w:tc>
+      </w:tr>
+    </w:tbl>
+    <w:p/>
     <w:sectPr>
       <w:pgSz w:w="12240" w:h="15840"/>
       <w:pgMar w:top="1440" w:right="1440" w:bottom="1440" w:left="1440" w:header="720" w:footer="720" w:gutter="0"/>
@@ -1875,6 +2434,119 @@
 <file path=word/numbering.xml><?xml version="1.0" encoding="utf-8"?>
 <w:numbering xmlns:wpc="http://schemas.microsoft.com/office/word/2010/wordprocessingCanvas" xmlns:mo="http://schemas.microsoft.com/office/mac/office/2008/main" xmlns:mc="http://schemas.openxmlformats.org/markup-compatibility/2006" xmlns:mv="urn:schemas-microsoft-com:mac:vml" xmlns:o="urn:schemas-microsoft-com:office:office" xmlns:r="http://schemas.openxmlformats.org/officeDocument/2006/relationships" xmlns:m="http://schemas.openxmlformats.org/officeDocument/2006/math" xmlns:v="urn:schemas-microsoft-com:vml" xmlns:wp14="http://schemas.microsoft.com/office/word/2010/wordprocessingDrawing" xmlns:wp="http://schemas.openxmlformats.org/drawingml/2006/wordprocessingDrawing" xmlns:w10="urn:schemas-microsoft-com:office:word" xmlns:w="http://schemas.openxmlformats.org/wordprocessingml/2006/main" xmlns:w14="http://schemas.microsoft.com/office/word/2010/wordml" xmlns:w15="http://schemas.microsoft.com/office/word/2012/wordml" xmlns:wpg="http://schemas.microsoft.com/office/word/2010/wordprocessingGroup" xmlns:wpi="http://schemas.microsoft.com/office/word/2010/wordprocessingInk" xmlns:wne="http://schemas.microsoft.com/office/word/2006/wordml" xmlns:wps="http://schemas.microsoft.com/office/word/2010/wordprocessingShape" mc:Ignorable="w14 w15 wp14">
   <w:abstractNum w:abstractNumId="0">
+    <w:nsid w:val="10720BB7"/>
+    <w:multiLevelType w:val="hybridMultilevel"/>
+    <w:tmpl w:val="365CD4C2"/>
+    <w:lvl w:ilvl="0" w:tplc="01E8641E">
+      <w:start w:val="1"/>
+      <w:numFmt w:val="bullet"/>
+      <w:lvlText w:val="-"/>
+      <w:lvlJc w:val="left"/>
+      <w:pPr>
+        <w:ind w:left="720" w:hanging="360"/>
+      </w:pPr>
+      <w:rPr>
+        <w:rFonts w:ascii="Times New Roman" w:eastAsiaTheme="minorHAnsi" w:hAnsi="Times New Roman" w:cstheme="minorBidi" w:hint="default"/>
+      </w:rPr>
+    </w:lvl>
+    <w:lvl w:ilvl="1" w:tplc="04090003" w:tentative="1">
+      <w:start w:val="1"/>
+      <w:numFmt w:val="bullet"/>
+      <w:lvlText w:val="o"/>
+      <w:lvlJc w:val="left"/>
+      <w:pPr>
+        <w:ind w:left="1440" w:hanging="360"/>
+      </w:pPr>
+      <w:rPr>
+        <w:rFonts w:ascii="Courier New" w:hAnsi="Courier New" w:hint="default"/>
+      </w:rPr>
+    </w:lvl>
+    <w:lvl w:ilvl="2" w:tplc="04090005" w:tentative="1">
+      <w:start w:val="1"/>
+      <w:numFmt w:val="bullet"/>
+      <w:lvlText w:val=""/>
+      <w:lvlJc w:val="left"/>
+      <w:pPr>
+        <w:ind w:left="2160" w:hanging="360"/>
+      </w:pPr>
+      <w:rPr>
+        <w:rFonts w:ascii="Wingdings" w:hAnsi="Wingdings" w:hint="default"/>
+      </w:rPr>
+    </w:lvl>
+    <w:lvl w:ilvl="3" w:tplc="04090001" w:tentative="1">
+      <w:start w:val="1"/>
+      <w:numFmt w:val="bullet"/>
+      <w:lvlText w:val=""/>
+      <w:lvlJc w:val="left"/>
+      <w:pPr>
+        <w:ind w:left="2880" w:hanging="360"/>
+      </w:pPr>
+      <w:rPr>
+        <w:rFonts w:ascii="Symbol" w:hAnsi="Symbol" w:hint="default"/>
+      </w:rPr>
+    </w:lvl>
+    <w:lvl w:ilvl="4" w:tplc="04090003" w:tentative="1">
+      <w:start w:val="1"/>
+      <w:numFmt w:val="bullet"/>
+      <w:lvlText w:val="o"/>
+      <w:lvlJc w:val="left"/>
+      <w:pPr>
+        <w:ind w:left="3600" w:hanging="360"/>
+      </w:pPr>
+      <w:rPr>
+        <w:rFonts w:ascii="Courier New" w:hAnsi="Courier New" w:hint="default"/>
+      </w:rPr>
+    </w:lvl>
+    <w:lvl w:ilvl="5" w:tplc="04090005" w:tentative="1">
+      <w:start w:val="1"/>
+      <w:numFmt w:val="bullet"/>
+      <w:lvlText w:val=""/>
+      <w:lvlJc w:val="left"/>
+      <w:pPr>
+        <w:ind w:left="4320" w:hanging="360"/>
+      </w:pPr>
+      <w:rPr>
+        <w:rFonts w:ascii="Wingdings" w:hAnsi="Wingdings" w:hint="default"/>
+      </w:rPr>
+    </w:lvl>
+    <w:lvl w:ilvl="6" w:tplc="04090001" w:tentative="1">
+      <w:start w:val="1"/>
+      <w:numFmt w:val="bullet"/>
+      <w:lvlText w:val=""/>
+      <w:lvlJc w:val="left"/>
+      <w:pPr>
+        <w:ind w:left="5040" w:hanging="360"/>
+      </w:pPr>
+      <w:rPr>
+        <w:rFonts w:ascii="Symbol" w:hAnsi="Symbol" w:hint="default"/>
+      </w:rPr>
+    </w:lvl>
+    <w:lvl w:ilvl="7" w:tplc="04090003" w:tentative="1">
+      <w:start w:val="1"/>
+      <w:numFmt w:val="bullet"/>
+      <w:lvlText w:val="o"/>
+      <w:lvlJc w:val="left"/>
+      <w:pPr>
+        <w:ind w:left="5760" w:hanging="360"/>
+      </w:pPr>
+      <w:rPr>
+        <w:rFonts w:ascii="Courier New" w:hAnsi="Courier New" w:hint="default"/>
+      </w:rPr>
+    </w:lvl>
+    <w:lvl w:ilvl="8" w:tplc="04090005" w:tentative="1">
+      <w:start w:val="1"/>
+      <w:numFmt w:val="bullet"/>
+      <w:lvlText w:val=""/>
+      <w:lvlJc w:val="left"/>
+      <w:pPr>
+        <w:ind w:left="6480" w:hanging="360"/>
+      </w:pPr>
+      <w:rPr>
+        <w:rFonts w:ascii="Wingdings" w:hAnsi="Wingdings" w:hint="default"/>
+      </w:rPr>
+    </w:lvl>
+  </w:abstractNum>
+  <w:abstractNum w:abstractNumId="1">
     <w:nsid w:val="12FB4ED8"/>
     <w:multiLevelType w:val="hybridMultilevel"/>
     <w:tmpl w:val="89587328"/>
@@ -1963,7 +2635,7 @@
       </w:pPr>
     </w:lvl>
   </w:abstractNum>
-  <w:abstractNum w:abstractNumId="1">
+  <w:abstractNum w:abstractNumId="2">
     <w:nsid w:val="62CF6FEA"/>
     <w:multiLevelType w:val="multilevel"/>
     <w:tmpl w:val="8B2A4A7C"/>
@@ -2077,9 +2749,12 @@
     </w:lvl>
   </w:abstractNum>
   <w:num w:numId="1">
+    <w:abstractNumId w:val="2"/>
+  </w:num>
+  <w:num w:numId="2">
     <w:abstractNumId w:val="1"/>
   </w:num>
-  <w:num w:numId="2">
+  <w:num w:numId="3">
     <w:abstractNumId w:val="0"/>
   </w:num>
 </w:numbering>

</xml_diff>